<commit_message>
Update the code along with bugs...
</commit_message>
<xml_diff>
--- a/Docx/Chương III-k12.docx
+++ b/Docx/Chương III-k12.docx
@@ -42,9 +42,10 @@
         <w:rPr>
           <w:rFonts w:ascii="Times New Roman" w:eastAsia="Arial" w:hAnsi="Times New Roman"/>
           <w:noProof w:val="0"/>
+          <w:highlight w:val="yellow"/>
           <w:lang w:val="vi-VN"/>
         </w:rPr>
-        <w:t>A. Trung Quốc.</w:t>
+        <w:t>A. Trung Quốc</w:t>
       </w:r>
       <w:r>
         <w:rPr>
@@ -52,6 +53,14 @@
           <w:noProof w:val="0"/>
           <w:lang w:val="vi-VN"/>
         </w:rPr>
+        <w:t>.</w:t>
+      </w:r>
+      <w:r>
+        <w:rPr>
+          <w:rFonts w:ascii="Times New Roman" w:eastAsia="Arial" w:hAnsi="Times New Roman"/>
+          <w:noProof w:val="0"/>
+          <w:lang w:val="vi-VN"/>
+        </w:rPr>
         <w:tab/>
         <w:t>B. Triều Tiên.</w:t>
       </w:r>
@@ -195,6 +204,7 @@
         <w:rPr>
           <w:rFonts w:ascii="Times New Roman" w:eastAsia="Arial" w:hAnsi="Times New Roman"/>
           <w:noProof w:val="0"/>
+          <w:highlight w:val="yellow"/>
           <w:lang w:val="vi-VN"/>
         </w:rPr>
         <w:t>C. lực lượng Đảng Cộng sản và lực lượng quân cách mạng.</w:t>
@@ -559,6 +569,7 @@
       <w:r>
         <w:rPr>
           <w:rFonts w:ascii="Times New Roman" w:hAnsi="Times New Roman"/>
+          <w:highlight w:val="yellow"/>
           <w:lang w:val="it-IT"/>
         </w:rPr>
         <w:t>C. so sánh lực lượng chênh lệch có lợi cho Đảng Cộng sản.</w:t>

</xml_diff>